<commit_message>
nuevo titulo sumito prueba
</commit_message>
<xml_diff>
--- a/INFORME SUMO.docx
+++ b/INFORME SUMO.docx
@@ -20,16 +20,16 @@
         </w:rPr>
         <w:t>MINI</w:t>
       </w:r>
+      <w:r>
+        <w:rPr>
+          <w:b/>
+          <w:sz w:val="48"/>
+          <w:lang w:val="es-ES"/>
+        </w:rPr>
+        <w:t>SUMITO</w:t>
+      </w:r>
       <w:bookmarkStart w:id="0" w:name="_GoBack"/>
       <w:bookmarkEnd w:id="0"/>
-      <w:r>
-        <w:rPr>
-          <w:b/>
-          <w:sz w:val="48"/>
-          <w:lang w:val="es-ES"/>
-        </w:rPr>
-        <w:t>SUMO</w:t>
-      </w:r>
     </w:p>
     <w:p>
       <w:pPr>
@@ -8936,7 +8936,7 @@
 </file>
 
 <file path=customXml/itemProps1.xml><?xml version="1.0" encoding="utf-8"?>
-<ds:datastoreItem xmlns:ds="http://schemas.openxmlformats.org/officeDocument/2006/customXml" ds:itemID="{B072E2E8-D7CC-4F37-B703-6CE983F90AE7}">
+<ds:datastoreItem xmlns:ds="http://schemas.openxmlformats.org/officeDocument/2006/customXml" ds:itemID="{CD47E723-AFCF-4F63-98B3-B6D93ABBE9FA}">
   <ds:schemaRefs>
     <ds:schemaRef ds:uri="http://schemas.openxmlformats.org/officeDocument/2006/bibliography"/>
   </ds:schemaRefs>

</xml_diff>